<commit_message>
bddoq-63: preparations for OQ JBA v.1.1.0.0 --> OQ documentation
</commit_message>
<xml_diff>
--- a/jba-oq-documents/1_TestSpecification/1_0_TestSpecification_v110.docx
+++ b/jba-oq-documents/1_TestSpecification/1_0_TestSpecification_v110.docx
@@ -431,12 +431,14 @@
                 <w:lang w:val="en-CH"/>
               </w:rPr>
             </w:pPr>
+            <w:proofErr w:type="spellStart"/>
             <w:r>
               <w:rPr>
                 <w:lang w:val="en-CH"/>
               </w:rPr>
               <w:t>T’Challa</w:t>
             </w:r>
+            <w:proofErr w:type="spellEnd"/>
           </w:p>
         </w:tc>
         <w:tc>
@@ -517,12 +519,14 @@
                 <w:lang w:val="en-GB"/>
               </w:rPr>
             </w:pPr>
+            <w:proofErr w:type="spellStart"/>
             <w:r>
               <w:rPr>
                 <w:lang w:val="en-CH"/>
               </w:rPr>
               <w:t>T’Challa</w:t>
             </w:r>
+            <w:proofErr w:type="spellEnd"/>
           </w:p>
         </w:tc>
         <w:tc>
@@ -557,8 +561,16 @@
               <w:rPr>
                 <w:lang w:val="en-CH"/>
               </w:rPr>
-              <w:t>sig. ct</w:t>
+              <w:t xml:space="preserve">sig. </w:t>
             </w:r>
+            <w:proofErr w:type="spellStart"/>
+            <w:r>
+              <w:rPr>
+                <w:lang w:val="en-CH"/>
+              </w:rPr>
+              <w:t>ct</w:t>
+            </w:r>
+            <w:proofErr w:type="spellEnd"/>
           </w:p>
         </w:tc>
       </w:tr>
@@ -705,8 +717,16 @@
               <w:rPr>
                 <w:lang w:val="en-CH"/>
               </w:rPr>
-              <w:t>Hank McKoy</w:t>
+              <w:t xml:space="preserve">Hank </w:t>
             </w:r>
+            <w:proofErr w:type="spellStart"/>
+            <w:r>
+              <w:rPr>
+                <w:lang w:val="en-CH"/>
+              </w:rPr>
+              <w:t>McKoy</w:t>
+            </w:r>
+            <w:proofErr w:type="spellEnd"/>
           </w:p>
         </w:tc>
         <w:tc>
@@ -741,8 +761,16 @@
               <w:rPr>
                 <w:lang w:val="en-CH"/>
               </w:rPr>
-              <w:t>sig. mh</w:t>
+              <w:t xml:space="preserve">sig. </w:t>
             </w:r>
+            <w:proofErr w:type="spellStart"/>
+            <w:r>
+              <w:rPr>
+                <w:lang w:val="en-CH"/>
+              </w:rPr>
+              <w:t>mh</w:t>
+            </w:r>
+            <w:proofErr w:type="spellEnd"/>
           </w:p>
         </w:tc>
       </w:tr>
@@ -800,10 +828,22 @@
         <w:rPr>
           <w:lang w:val="en-CH"/>
         </w:rPr>
-        <w:t xml:space="preserve"> the mandatory procedure to be followed in relation to the performance of OQs for the JBA software.</w:t>
-      </w:r>
-      <w:bookmarkStart w:id="0" w:name="_GoBack"/>
-      <w:bookmarkEnd w:id="0"/>
+        <w:t xml:space="preserve"> the mandatory procedure to be followed in relation to the performance of </w:t>
+      </w:r>
+      <w:proofErr w:type="spellStart"/>
+      <w:r>
+        <w:rPr>
+          <w:lang w:val="en-CH"/>
+        </w:rPr>
+        <w:t>OQs</w:t>
+      </w:r>
+      <w:proofErr w:type="spellEnd"/>
+      <w:r>
+        <w:rPr>
+          <w:lang w:val="en-CH"/>
+        </w:rPr>
+        <w:t xml:space="preserve"> for the JBA software.</w:t>
+      </w:r>
     </w:p>
     <w:p>
       <w:pPr>
@@ -1710,7 +1750,21 @@
         <w:rPr>
           <w:lang w:val="en-CH"/>
         </w:rPr>
-        <w:t>This document defines the set-up and the rules that have to be respected in order to achieve a valid OQ.</w:t>
+        <w:t xml:space="preserve">This document defines the set-up and the rules that </w:t>
+      </w:r>
+      <w:proofErr w:type="gramStart"/>
+      <w:r>
+        <w:rPr>
+          <w:lang w:val="en-CH"/>
+        </w:rPr>
+        <w:t>have to</w:t>
+      </w:r>
+      <w:proofErr w:type="gramEnd"/>
+      <w:r>
+        <w:rPr>
+          <w:lang w:val="en-CH"/>
+        </w:rPr>
+        <w:t xml:space="preserve"> be respected in order to achieve a valid OQ.</w:t>
       </w:r>
       <w:r>
         <w:rPr>
@@ -2051,7 +2105,21 @@
         <w:rPr>
           <w:lang w:val="en-CH"/>
         </w:rPr>
-        <w:t>Following roles and persons have an active role in performing valid OQs:</w:t>
+        <w:t xml:space="preserve">Following roles and persons have an active role in performing valid </w:t>
+      </w:r>
+      <w:proofErr w:type="spellStart"/>
+      <w:r>
+        <w:rPr>
+          <w:lang w:val="en-CH"/>
+        </w:rPr>
+        <w:t>OQs</w:t>
+      </w:r>
+      <w:proofErr w:type="spellEnd"/>
+      <w:r>
+        <w:rPr>
+          <w:lang w:val="en-CH"/>
+        </w:rPr>
+        <w:t>:</w:t>
       </w:r>
     </w:p>
     <w:p>
@@ -2071,12 +2139,28 @@
         </w:rPr>
         <w:t xml:space="preserve">Test Analyst: </w:t>
       </w:r>
-      <w:r>
-        <w:rPr>
-          <w:lang w:val="en-CH"/>
-        </w:rPr>
-        <w:t>T’Challa, ct</w:t>
-      </w:r>
+      <w:proofErr w:type="spellStart"/>
+      <w:r>
+        <w:rPr>
+          <w:lang w:val="en-CH"/>
+        </w:rPr>
+        <w:t>T’Challa</w:t>
+      </w:r>
+      <w:proofErr w:type="spellEnd"/>
+      <w:r>
+        <w:rPr>
+          <w:lang w:val="en-CH"/>
+        </w:rPr>
+        <w:t xml:space="preserve">, </w:t>
+      </w:r>
+      <w:proofErr w:type="spellStart"/>
+      <w:r>
+        <w:rPr>
+          <w:lang w:val="en-CH"/>
+        </w:rPr>
+        <w:t>ct</w:t>
+      </w:r>
+      <w:proofErr w:type="spellEnd"/>
     </w:p>
     <w:p>
       <w:pPr>
@@ -2093,7 +2177,14 @@
         <w:rPr>
           <w:lang w:val="en-CH"/>
         </w:rPr>
-        <w:t>Process owner: Hank Mc</w:t>
+        <w:t xml:space="preserve">Process owner: Hank </w:t>
+      </w:r>
+      <w:proofErr w:type="spellStart"/>
+      <w:r>
+        <w:rPr>
+          <w:lang w:val="en-CH"/>
+        </w:rPr>
+        <w:t>Mc</w:t>
       </w:r>
       <w:r>
         <w:rPr>
@@ -2101,12 +2192,21 @@
         </w:rPr>
         <w:t>Koy</w:t>
       </w:r>
-      <w:r>
-        <w:rPr>
-          <w:lang w:val="en-CH"/>
-        </w:rPr>
-        <w:t>, mh</w:t>
-      </w:r>
+      <w:proofErr w:type="spellEnd"/>
+      <w:r>
+        <w:rPr>
+          <w:lang w:val="en-CH"/>
+        </w:rPr>
+        <w:t xml:space="preserve">, </w:t>
+      </w:r>
+      <w:proofErr w:type="spellStart"/>
+      <w:r>
+        <w:rPr>
+          <w:lang w:val="en-CH"/>
+        </w:rPr>
+        <w:t>mh</w:t>
+      </w:r>
+      <w:proofErr w:type="spellEnd"/>
     </w:p>
     <w:p>
       <w:pPr>
@@ -2231,8 +2331,16 @@
         <w:rPr>
           <w:lang w:val="en-CH"/>
         </w:rPr>
-        <w:t>, ph</w:t>
-      </w:r>
+        <w:t xml:space="preserve">, </w:t>
+      </w:r>
+      <w:proofErr w:type="spellStart"/>
+      <w:r>
+        <w:rPr>
+          <w:lang w:val="en-CH"/>
+        </w:rPr>
+        <w:t>ph</w:t>
+      </w:r>
+      <w:proofErr w:type="spellEnd"/>
     </w:p>
     <w:p>
       <w:pPr>
@@ -2274,7 +2382,21 @@
         <w:rPr>
           <w:lang w:val="en-CH"/>
         </w:rPr>
-        <w:t xml:space="preserve"> The review is based on the Test Results displayed in Scenarioo.</w:t>
+        <w:t xml:space="preserve"> The review is based on the Test Results displayed in </w:t>
+      </w:r>
+      <w:proofErr w:type="spellStart"/>
+      <w:r>
+        <w:rPr>
+          <w:lang w:val="en-CH"/>
+        </w:rPr>
+        <w:t>Scenarioo</w:t>
+      </w:r>
+      <w:proofErr w:type="spellEnd"/>
+      <w:r>
+        <w:rPr>
+          <w:lang w:val="en-CH"/>
+        </w:rPr>
+        <w:t>.</w:t>
       </w:r>
       <w:r>
         <w:rPr>
@@ -2560,7 +2682,21 @@
         <w:rPr>
           <w:lang w:val="en-CH"/>
         </w:rPr>
-        <w:t>_TER_OQ version 1.0 have to be completed. This document has also to be used as form to be filled in. The filled-in and signed form will accompany the automated test results.</w:t>
+        <w:t xml:space="preserve">_TER_OQ version 1.0 </w:t>
+      </w:r>
+      <w:proofErr w:type="gramStart"/>
+      <w:r>
+        <w:rPr>
+          <w:lang w:val="en-CH"/>
+        </w:rPr>
+        <w:t>have to</w:t>
+      </w:r>
+      <w:proofErr w:type="gramEnd"/>
+      <w:r>
+        <w:rPr>
+          <w:lang w:val="en-CH"/>
+        </w:rPr>
+        <w:t xml:space="preserve"> be completed. This document has also to be used as form to be filled in. The filled-in and signed form will accompany the automated test results.</w:t>
       </w:r>
     </w:p>
     <w:p>
@@ -2681,20 +2817,48 @@
         <w:rPr>
           <w:lang w:val="en-CH"/>
         </w:rPr>
-        <w:t>To guide that process the document Doc_JBA_v.1.0.0_TRep_OQ version 1.0 has to be used, filled in and signed by the Test Reviewer.</w:t>
-      </w:r>
-    </w:p>
-    <w:p>
-      <w:pPr>
-        <w:rPr>
-          <w:lang w:val="en-CH"/>
-        </w:rPr>
-      </w:pPr>
-      <w:r>
-        <w:rPr>
-          <w:lang w:val="en-CH"/>
-        </w:rPr>
-        <w:t xml:space="preserve">In order to view the test results in Scenarioo, the zip file found in </w:t>
+        <w:t xml:space="preserve">To guide that process the document Doc_JBA_v.1.0.0_TRep_OQ version 1.0 </w:t>
+      </w:r>
+      <w:proofErr w:type="gramStart"/>
+      <w:r>
+        <w:rPr>
+          <w:lang w:val="en-CH"/>
+        </w:rPr>
+        <w:t>has to</w:t>
+      </w:r>
+      <w:proofErr w:type="gramEnd"/>
+      <w:r>
+        <w:rPr>
+          <w:lang w:val="en-CH"/>
+        </w:rPr>
+        <w:t xml:space="preserve"> be used, filled in and signed by the Test Reviewer.</w:t>
+      </w:r>
+    </w:p>
+    <w:p>
+      <w:pPr>
+        <w:rPr>
+          <w:lang w:val="en-CH"/>
+        </w:rPr>
+      </w:pPr>
+      <w:r>
+        <w:rPr>
+          <w:lang w:val="en-CH"/>
+        </w:rPr>
+        <w:t xml:space="preserve">In order to view the test results in </w:t>
+      </w:r>
+      <w:proofErr w:type="spellStart"/>
+      <w:r>
+        <w:rPr>
+          <w:lang w:val="en-CH"/>
+        </w:rPr>
+        <w:t>Scenarioo</w:t>
+      </w:r>
+      <w:proofErr w:type="spellEnd"/>
+      <w:r>
+        <w:rPr>
+          <w:lang w:val="en-CH"/>
+        </w:rPr>
+        <w:t xml:space="preserve">, the zip file found in </w:t>
       </w:r>
     </w:p>
     <w:p>
@@ -2784,11 +2948,19 @@
         </w:rPr>
         <w:t xml:space="preserve"> </w:t>
       </w:r>
-      <w:r>
-        <w:rPr>
-          <w:lang w:val="en-CH"/>
-        </w:rPr>
-        <w:t>Scenarioo can then be started and the res</w:t>
+      <w:proofErr w:type="spellStart"/>
+      <w:r>
+        <w:rPr>
+          <w:lang w:val="en-CH"/>
+        </w:rPr>
+        <w:t>Scenarioo</w:t>
+      </w:r>
+      <w:proofErr w:type="spellEnd"/>
+      <w:r>
+        <w:rPr>
+          <w:lang w:val="en-CH"/>
+        </w:rPr>
+        <w:t xml:space="preserve"> can then be started and the res</w:t>
       </w:r>
       <w:r>
         <w:rPr>
@@ -3359,7 +3531,21 @@
         <w:rPr>
           <w:lang w:val="en-CH"/>
         </w:rPr>
-        <w:t>Following tools have to be used:</w:t>
+        <w:t xml:space="preserve">Following tools </w:t>
+      </w:r>
+      <w:proofErr w:type="gramStart"/>
+      <w:r>
+        <w:rPr>
+          <w:lang w:val="en-CH"/>
+        </w:rPr>
+        <w:t>have to</w:t>
+      </w:r>
+      <w:proofErr w:type="gramEnd"/>
+      <w:r>
+        <w:rPr>
+          <w:lang w:val="en-CH"/>
+        </w:rPr>
+        <w:t xml:space="preserve"> be used:</w:t>
       </w:r>
     </w:p>
     <w:p>
@@ -3409,12 +3595,14 @@
           <w:lang w:val="en-CH"/>
         </w:rPr>
       </w:pPr>
+      <w:proofErr w:type="spellStart"/>
       <w:r>
         <w:rPr>
           <w:lang w:val="en-CH"/>
         </w:rPr>
         <w:t>Scenarioo</w:t>
       </w:r>
+      <w:proofErr w:type="spellEnd"/>
       <w:r>
         <w:rPr>
           <w:lang w:val="en-CH"/>
@@ -3575,7 +3763,21 @@
         <w:rPr>
           <w:lang w:val="en-CH"/>
         </w:rPr>
-        <w:t>Written by the ThreeAmigos or a delegate, r</w:t>
+        <w:t xml:space="preserve">Written by the </w:t>
+      </w:r>
+      <w:proofErr w:type="spellStart"/>
+      <w:r>
+        <w:rPr>
+          <w:lang w:val="en-CH"/>
+        </w:rPr>
+        <w:t>ThreeAmigos</w:t>
+      </w:r>
+      <w:proofErr w:type="spellEnd"/>
+      <w:r>
+        <w:rPr>
+          <w:lang w:val="en-CH"/>
+        </w:rPr>
+        <w:t xml:space="preserve"> or a delegate, r</w:t>
       </w:r>
       <w:r>
         <w:rPr>
@@ -3864,13 +4066,67 @@
           <w:lang w:val="en-CH"/>
         </w:rPr>
       </w:pPr>
-    </w:p>
-    <w:p>
-      <w:pPr>
-        <w:rPr>
-          <w:lang w:val="en-CH"/>
-        </w:rPr>
-      </w:pPr>
+      <w:proofErr w:type="spellStart"/>
+      <w:r>
+        <w:rPr>
+          <w:lang w:val="en-CH"/>
+        </w:rPr>
+        <w:t>Murten</w:t>
+      </w:r>
+      <w:proofErr w:type="spellEnd"/>
+      <w:r>
+        <w:rPr>
+          <w:lang w:val="en-CH"/>
+        </w:rPr>
+        <w:t>, 15-June-2002</w:t>
+      </w:r>
+      <w:r>
+        <w:rPr>
+          <w:lang w:val="en-CH"/>
+        </w:rPr>
+        <w:tab/>
+      </w:r>
+      <w:proofErr w:type="spellStart"/>
+      <w:r>
+        <w:rPr>
+          <w:lang w:val="en-CH"/>
+        </w:rPr>
+        <w:t>T’Challa</w:t>
+      </w:r>
+      <w:proofErr w:type="spellEnd"/>
+      <w:r>
+        <w:rPr>
+          <w:lang w:val="en-CH"/>
+        </w:rPr>
+        <w:tab/>
+      </w:r>
+      <w:r>
+        <w:rPr>
+          <w:lang w:val="en-CH"/>
+        </w:rPr>
+        <w:tab/>
+      </w:r>
+      <w:r>
+        <w:rPr>
+          <w:lang w:val="en-CH"/>
+        </w:rPr>
+        <w:tab/>
+      </w:r>
+      <w:r>
+        <w:rPr>
+          <w:lang w:val="en-CH"/>
+        </w:rPr>
+        <w:tab/>
+      </w:r>
+      <w:proofErr w:type="spellStart"/>
+      <w:r>
+        <w:rPr>
+          <w:rFonts w:ascii="Lucida Handwriting" w:hAnsi="Lucida Handwriting"/>
+          <w:lang w:val="en-CH"/>
+        </w:rPr>
+        <w:t>T’Challa</w:t>
+      </w:r>
+      <w:proofErr w:type="spellEnd"/>
     </w:p>
     <w:p>
       <w:pPr>
@@ -3986,13 +4242,56 @@
           <w:lang w:val="en-CH"/>
         </w:rPr>
       </w:pPr>
-    </w:p>
-    <w:p>
-      <w:pPr>
-        <w:rPr>
-          <w:lang w:val="en-CH"/>
-        </w:rPr>
-      </w:pPr>
+      <w:r>
+        <w:rPr>
+          <w:lang w:val="en-CH"/>
+        </w:rPr>
+        <w:t>Basel</w:t>
+      </w:r>
+      <w:r>
+        <w:rPr>
+          <w:lang w:val="en-CH"/>
+        </w:rPr>
+        <w:t>, 15-June-2002</w:t>
+      </w:r>
+      <w:r>
+        <w:rPr>
+          <w:lang w:val="en-CH"/>
+        </w:rPr>
+        <w:tab/>
+      </w:r>
+      <w:r>
+        <w:rPr>
+          <w:lang w:val="en-CH"/>
+        </w:rPr>
+        <w:tab/>
+        <w:t>Patricia Walker</w:t>
+      </w:r>
+      <w:r>
+        <w:rPr>
+          <w:lang w:val="en-CH"/>
+        </w:rPr>
+        <w:tab/>
+      </w:r>
+      <w:r>
+        <w:rPr>
+          <w:lang w:val="en-CH"/>
+        </w:rPr>
+        <w:tab/>
+      </w:r>
+      <w:r>
+        <w:rPr>
+          <w:lang w:val="en-CH"/>
+        </w:rPr>
+        <w:tab/>
+      </w:r>
+      <w:r>
+        <w:rPr>
+          <w:rFonts w:ascii="Blackadder ITC" w:hAnsi="Blackadder ITC"/>
+          <w:lang w:val="en-CH"/>
+        </w:rPr>
+        <w:t>Patricia Walker</w:t>
+      </w:r>
     </w:p>
     <w:p>
       <w:pPr>
@@ -4108,13 +4407,77 @@
           <w:lang w:val="en-CH"/>
         </w:rPr>
       </w:pPr>
-    </w:p>
-    <w:p>
-      <w:pPr>
-        <w:rPr>
-          <w:lang w:val="en-CH"/>
-        </w:rPr>
-      </w:pPr>
+      <w:r>
+        <w:rPr>
+          <w:lang w:val="en-CH"/>
+        </w:rPr>
+        <w:t>Basel, 15-June-2002</w:t>
+      </w:r>
+      <w:r>
+        <w:rPr>
+          <w:lang w:val="en-CH"/>
+        </w:rPr>
+        <w:tab/>
+      </w:r>
+      <w:r>
+        <w:rPr>
+          <w:lang w:val="en-CH"/>
+        </w:rPr>
+        <w:tab/>
+        <w:t xml:space="preserve">Hank </w:t>
+      </w:r>
+      <w:proofErr w:type="spellStart"/>
+      <w:r>
+        <w:rPr>
+          <w:lang w:val="en-CH"/>
+        </w:rPr>
+        <w:t>McKoy</w:t>
+      </w:r>
+      <w:proofErr w:type="spellEnd"/>
+      <w:r>
+        <w:rPr>
+          <w:lang w:val="en-CH"/>
+        </w:rPr>
+        <w:tab/>
+      </w:r>
+      <w:r>
+        <w:rPr>
+          <w:lang w:val="en-CH"/>
+        </w:rPr>
+        <w:tab/>
+      </w:r>
+      <w:r>
+        <w:rPr>
+          <w:lang w:val="en-CH"/>
+        </w:rPr>
+        <w:tab/>
+      </w:r>
+      <w:r>
+        <w:rPr>
+          <w:lang w:val="en-CH"/>
+        </w:rPr>
+        <w:tab/>
+      </w:r>
+      <w:r>
+        <w:rPr>
+          <w:rFonts w:ascii="Rage Italic" w:hAnsi="Rage Italic"/>
+          <w:sz w:val="32"/>
+          <w:szCs w:val="32"/>
+          <w:lang w:val="en-CH"/>
+        </w:rPr>
+        <w:t xml:space="preserve">Hank </w:t>
+      </w:r>
+      <w:proofErr w:type="spellStart"/>
+      <w:r>
+        <w:rPr>
+          <w:rFonts w:ascii="Rage Italic" w:hAnsi="Rage Italic"/>
+          <w:sz w:val="32"/>
+          <w:szCs w:val="32"/>
+          <w:lang w:val="en-CH"/>
+        </w:rPr>
+        <w:t>McKoy</w:t>
+      </w:r>
+      <w:proofErr w:type="spellEnd"/>
     </w:p>
     <w:p>
       <w:pPr>
@@ -4304,6 +4667,22 @@
           <w:lang w:val="en-CH"/>
         </w:rPr>
       </w:pPr>
+    </w:p>
+    <w:p>
+      <w:pPr>
+        <w:rPr>
+          <w:lang w:val="en-CH"/>
+        </w:rPr>
+      </w:pPr>
+    </w:p>
+    <w:p>
+      <w:pPr>
+        <w:rPr>
+          <w:lang w:val="en-CH"/>
+        </w:rPr>
+      </w:pPr>
+      <w:bookmarkStart w:id="0" w:name="_GoBack"/>
+      <w:bookmarkEnd w:id="0"/>
     </w:p>
     <w:p>
       <w:pPr>
@@ -4518,7 +4897,15 @@
               <w:fldChar w:fldCharType="end"/>
             </w:r>
             <w:r>
-              <w:t xml:space="preserve"> of </w:t>
+              <w:t xml:space="preserve"> </w:t>
+            </w:r>
+            <w:proofErr w:type="spellStart"/>
+            <w:r>
+              <w:t>of</w:t>
+            </w:r>
+            <w:proofErr w:type="spellEnd"/>
+            <w:r>
+              <w:t xml:space="preserve"> </w:t>
             </w:r>
             <w:r>
               <w:rPr>
@@ -6656,6 +7043,27 @@
     <w:pitch w:val="variable"/>
     <w:sig w:usb0="E4002EFF" w:usb1="C000247B" w:usb2="00000009" w:usb3="00000000" w:csb0="000001FF" w:csb1="00000000"/>
   </w:font>
+  <w:font w:name="Lucida Handwriting">
+    <w:panose1 w:val="03010101010101010101"/>
+    <w:charset w:val="00"/>
+    <w:family w:val="script"/>
+    <w:pitch w:val="variable"/>
+    <w:sig w:usb0="00000003" w:usb1="00000000" w:usb2="00000000" w:usb3="00000000" w:csb0="00000001" w:csb1="00000000"/>
+  </w:font>
+  <w:font w:name="Blackadder ITC">
+    <w:panose1 w:val="04020505051007020D02"/>
+    <w:charset w:val="00"/>
+    <w:family w:val="decorative"/>
+    <w:pitch w:val="variable"/>
+    <w:sig w:usb0="00000003" w:usb1="00000000" w:usb2="00000000" w:usb3="00000000" w:csb0="00000001" w:csb1="00000000"/>
+  </w:font>
+  <w:font w:name="Rage Italic">
+    <w:panose1 w:val="03070502040507070304"/>
+    <w:charset w:val="00"/>
+    <w:family w:val="script"/>
+    <w:pitch w:val="variable"/>
+    <w:sig w:usb0="00000003" w:usb1="00000000" w:usb2="00000000" w:usb3="00000000" w:csb0="00000001" w:csb1="00000000"/>
+  </w:font>
   <w:font w:name="Calibri Light">
     <w:panose1 w:val="020F0302020204030204"/>
     <w:charset w:val="00"/>
@@ -6694,6 +7102,7 @@
     <w:rsid w:val="00755BBB"/>
     <w:rsid w:val="009C0418"/>
     <w:rsid w:val="00AC7C2A"/>
+    <w:rsid w:val="00B71386"/>
     <w:rsid w:val="00BA560B"/>
     <w:rsid w:val="00C87A2D"/>
     <w:rsid w:val="00E72E50"/>
@@ -7450,7 +7859,7 @@
 </file>
 
 <file path=customXml/itemProps2.xml><?xml version="1.0" encoding="utf-8"?>
-<ds:datastoreItem xmlns:ds="http://schemas.openxmlformats.org/officeDocument/2006/customXml" ds:itemID="{96FAD076-F4C0-4B8F-A545-573A2EA5ACD3}">
+<ds:datastoreItem xmlns:ds="http://schemas.openxmlformats.org/officeDocument/2006/customXml" ds:itemID="{5A4785C0-7312-49DC-BCAE-9BBA8CB61324}">
   <ds:schemaRefs>
     <ds:schemaRef ds:uri="http://schemas.openxmlformats.org/officeDocument/2006/bibliography"/>
   </ds:schemaRefs>

</xml_diff>